<commit_message>
Created README.md and changes in trainer.
Created the README.md and also a method inside trainer which removes dead pokemons from the bench.
</commit_message>
<xml_diff>
--- a/resumen.docx
+++ b/resumen.docx
@@ -31,36 +31,18 @@
       <w:proofErr w:type="spellEnd"/>
     </w:p>
     <w:p>
-      <w:pPr>
-        <w:rPr>
-          <w:lang w:val="en-US"/>
-        </w:rPr>
-      </w:pPr>
-      <w:r>
-        <w:rPr>
-          <w:lang w:val="en-US"/>
-        </w:rPr>
-        <w:t xml:space="preserve">Link a </w:t>
-      </w:r>
-      <w:proofErr w:type="spellStart"/>
-      <w:r>
-        <w:rPr>
-          <w:lang w:val="en-US"/>
-        </w:rPr>
-        <w:t>tarea</w:t>
-      </w:r>
-      <w:proofErr w:type="spellEnd"/>
-      <w:r>
-        <w:rPr>
-          <w:lang w:val="en-US"/>
-        </w:rPr>
-        <w:t xml:space="preserve">: </w:t>
+      <w:proofErr w:type="gramStart"/>
+      <w:r>
+        <w:t>Link</w:t>
+      </w:r>
+      <w:proofErr w:type="gramEnd"/>
+      <w:r>
+        <w:t xml:space="preserve"> a tarea: </w:t>
       </w:r>
       <w:hyperlink r:id="rId4" w:history="1">
         <w:r>
           <w:rPr>
             <w:rStyle w:val="Hipervnculo"/>
-            <w:lang w:val="en-US"/>
           </w:rPr>
           <w:t>https://github.com/jurrutiag/cc3002-tarea1</w:t>
         </w:r>
@@ -154,10 +136,6 @@
       <w:r>
         <w:t xml:space="preserve"> propiedades:</w:t>
       </w:r>
-    </w:p>
-    <w:p>
-      <w:bookmarkStart w:id="0" w:name="_GoBack"/>
-      <w:bookmarkEnd w:id="0"/>
       <w:r>
         <w:rPr>
           <w:noProof/>
@@ -234,7 +212,66 @@
         </w:drawing>
       </w:r>
     </w:p>
-    <w:p/>
+    <w:p>
+      <w:pPr>
+        <w:rPr>
+          <w:u w:val="single"/>
+        </w:rPr>
+      </w:pPr>
+      <w:proofErr w:type="spellStart"/>
+      <w:r>
+        <w:t>Package</w:t>
+      </w:r>
+      <w:proofErr w:type="spellEnd"/>
+      <w:r>
+        <w:t xml:space="preserve"> </w:t>
+      </w:r>
+      <w:proofErr w:type="spellStart"/>
+      <w:r>
+        <w:t>Pokemons</w:t>
+      </w:r>
+      <w:proofErr w:type="spellEnd"/>
+      <w:r>
+        <w:t xml:space="preserve"> y </w:t>
+      </w:r>
+      <w:proofErr w:type="spellStart"/>
+      <w:r>
+        <w:t>Package</w:t>
+      </w:r>
+      <w:proofErr w:type="spellEnd"/>
+      <w:r>
+        <w:t xml:space="preserve"> </w:t>
+      </w:r>
+      <w:proofErr w:type="spellStart"/>
+      <w:r>
+        <w:t>Attacks</w:t>
+      </w:r>
+      <w:proofErr w:type="spellEnd"/>
+      <w:r>
+        <w:t xml:space="preserve"> no están expandidos de</w:t>
+      </w:r>
+      <w:r>
+        <w:t xml:space="preserve">bido a que son ataques y </w:t>
+      </w:r>
+      <w:proofErr w:type="spellStart"/>
+      <w:r>
+        <w:t>pokemones</w:t>
+      </w:r>
+      <w:proofErr w:type="spellEnd"/>
+      <w:r>
+        <w:t xml:space="preserve"> específicos, creados para facilitar el </w:t>
+      </w:r>
+      <w:proofErr w:type="spellStart"/>
+      <w:r>
+        <w:t>testing</w:t>
+      </w:r>
+      <w:proofErr w:type="spellEnd"/>
+      <w:r>
+        <w:t>. No tienen métodos ni parámetros extra en comparación con la superclase de cada uno.</w:t>
+      </w:r>
+      <w:bookmarkStart w:id="0" w:name="_GoBack"/>
+      <w:bookmarkEnd w:id="0"/>
+    </w:p>
     <w:sectPr>
       <w:pgSz w:w="15840" w:h="12240" w:orient="landscape"/>
       <w:pgMar w:top="720" w:right="720" w:bottom="720" w:left="720" w:header="720" w:footer="720" w:gutter="0"/>
@@ -368,6 +405,7 @@
     <w:lsdException w:name="HTML Sample" w:semiHidden="1" w:unhideWhenUsed="1"/>
     <w:lsdException w:name="HTML Typewriter" w:semiHidden="1" w:unhideWhenUsed="1"/>
     <w:lsdException w:name="HTML Variable" w:semiHidden="1" w:unhideWhenUsed="1"/>
+    <w:lsdException w:name="Normal Table" w:semiHidden="1" w:unhideWhenUsed="1"/>
     <w:lsdException w:name="annotation subject" w:semiHidden="1" w:unhideWhenUsed="1"/>
     <w:lsdException w:name="No List" w:semiHidden="1" w:unhideWhenUsed="1"/>
     <w:lsdException w:name="Outline List 1" w:semiHidden="1" w:unhideWhenUsed="1"/>
@@ -414,8 +452,10 @@
     <w:lsdException w:name="Table Subtle 2" w:semiHidden="1" w:unhideWhenUsed="1"/>
     <w:lsdException w:name="Table Web 1" w:semiHidden="1" w:unhideWhenUsed="1"/>
     <w:lsdException w:name="Table Web 2" w:semiHidden="1" w:unhideWhenUsed="1"/>
+    <w:lsdException w:name="Table Web 3" w:semiHidden="1" w:unhideWhenUsed="1"/>
     <w:lsdException w:name="Balloon Text" w:semiHidden="1" w:unhideWhenUsed="1"/>
     <w:lsdException w:name="Table Grid" w:uiPriority="39"/>
+    <w:lsdException w:name="Table Theme" w:semiHidden="1" w:unhideWhenUsed="1"/>
     <w:lsdException w:name="Placeholder Text" w:semiHidden="1"/>
     <w:lsdException w:name="No Spacing" w:uiPriority="1" w:qFormat="1"/>
     <w:lsdException w:name="Light Shading" w:uiPriority="60"/>

</xml_diff>

<commit_message>
Advances in homework 2
Changed things from homework 1 and started homework 2
</commit_message>
<xml_diff>
--- a/resumen.docx
+++ b/resumen.docx
@@ -31,36 +31,18 @@
       <w:proofErr w:type="spellEnd"/>
     </w:p>
     <w:p>
-      <w:pPr>
-        <w:rPr>
-          <w:lang w:val="en-US"/>
-        </w:rPr>
-      </w:pPr>
-      <w:r>
-        <w:rPr>
-          <w:lang w:val="en-US"/>
-        </w:rPr>
-        <w:t xml:space="preserve">Link a </w:t>
-      </w:r>
-      <w:proofErr w:type="spellStart"/>
-      <w:r>
-        <w:rPr>
-          <w:lang w:val="en-US"/>
-        </w:rPr>
-        <w:t>tarea</w:t>
-      </w:r>
-      <w:proofErr w:type="spellEnd"/>
-      <w:r>
-        <w:rPr>
-          <w:lang w:val="en-US"/>
-        </w:rPr>
-        <w:t xml:space="preserve">: </w:t>
+      <w:proofErr w:type="gramStart"/>
+      <w:r>
+        <w:t>Link</w:t>
+      </w:r>
+      <w:proofErr w:type="gramEnd"/>
+      <w:r>
+        <w:t xml:space="preserve"> a tarea: </w:t>
       </w:r>
       <w:hyperlink r:id="rId6" w:history="1">
         <w:r>
           <w:rPr>
             <w:rStyle w:val="Hipervnculo"/>
-            <w:lang w:val="en-US"/>
           </w:rPr>
           <w:t>https://github.com/jurrutiag/cc3002-tarea1</w:t>
         </w:r>
@@ -68,19 +50,30 @@
     </w:p>
     <w:p>
       <w:r>
-        <w:t>Diagrama UML mostrando sólo dependencias:</w:t>
-      </w:r>
-    </w:p>
-    <w:p>
-      <w:r>
         <w:rPr>
           <w:noProof/>
         </w:rPr>
         <w:drawing>
-          <wp:inline distT="0" distB="0" distL="0" distR="0" wp14:anchorId="143FCC9B" wp14:editId="470CFF09">
-            <wp:extent cx="9219898" cy="5377361"/>
-            <wp:effectExtent l="0" t="0" r="635" b="0"/>
-            <wp:docPr id="4" name="Imagen 4"/>
+          <wp:anchor distT="0" distB="0" distL="114300" distR="114300" simplePos="0" relativeHeight="251659264" behindDoc="0" locked="0" layoutInCell="1" allowOverlap="1" wp14:anchorId="2928F870" wp14:editId="209C3837">
+            <wp:simplePos x="0" y="0"/>
+            <wp:positionH relativeFrom="margin">
+              <wp:align>center</wp:align>
+            </wp:positionH>
+            <wp:positionV relativeFrom="paragraph">
+              <wp:posOffset>331833</wp:posOffset>
+            </wp:positionV>
+            <wp:extent cx="9671050" cy="5093970"/>
+            <wp:effectExtent l="0" t="0" r="6350" b="0"/>
+            <wp:wrapThrough wrapText="bothSides">
+              <wp:wrapPolygon edited="0">
+                <wp:start x="0" y="0"/>
+                <wp:lineTo x="0" y="21487"/>
+                <wp:lineTo x="21572" y="21487"/>
+                <wp:lineTo x="21572" y="0"/>
+                <wp:lineTo x="0" y="0"/>
+              </wp:wrapPolygon>
+            </wp:wrapThrough>
+            <wp:docPr id="1" name="Imagen 1"/>
             <wp:cNvGraphicFramePr>
               <a:graphicFrameLocks xmlns:a="http://schemas.openxmlformats.org/drawingml/2006/main" noChangeAspect="1"/>
             </wp:cNvGraphicFramePr>
@@ -88,7 +81,7 @@
               <a:graphicData uri="http://schemas.openxmlformats.org/drawingml/2006/picture">
                 <pic:pic xmlns:pic="http://schemas.openxmlformats.org/drawingml/2006/picture">
                   <pic:nvPicPr>
-                    <pic:cNvPr id="0" name="Picture 2"/>
+                    <pic:cNvPr id="0" name="Picture 1"/>
                     <pic:cNvPicPr>
                       <a:picLocks noChangeAspect="1" noChangeArrowheads="1"/>
                     </pic:cNvPicPr>
@@ -109,7 +102,7 @@
                   <pic:spPr bwMode="auto">
                     <a:xfrm>
                       <a:off x="0" y="0"/>
-                      <a:ext cx="9239232" cy="5388637"/>
+                      <a:ext cx="9671050" cy="5093970"/>
                     </a:xfrm>
                     <a:prstGeom prst="rect">
                       <a:avLst/>
@@ -122,10 +115,20 @@
                 </pic:pic>
               </a:graphicData>
             </a:graphic>
-          </wp:inline>
+            <wp14:sizeRelH relativeFrom="margin">
+              <wp14:pctWidth>0</wp14:pctWidth>
+            </wp14:sizeRelH>
+            <wp14:sizeRelV relativeFrom="margin">
+              <wp14:pctHeight>0</wp14:pctHeight>
+            </wp14:sizeRelV>
+          </wp:anchor>
         </w:drawing>
       </w:r>
+      <w:r>
+        <w:t>Diagrama UML mostrando sólo dependencias:</w:t>
+      </w:r>
     </w:p>
+    <w:p/>
     <w:p>
       <w:r>
         <w:rPr>
@@ -133,26 +136,26 @@
         </w:rPr>
         <w:lastRenderedPageBreak/>
         <w:drawing>
-          <wp:anchor distT="0" distB="0" distL="114300" distR="114300" simplePos="0" relativeHeight="251658240" behindDoc="0" locked="0" layoutInCell="1" allowOverlap="1" wp14:anchorId="07D337A9" wp14:editId="1285B549">
+          <wp:anchor distT="0" distB="0" distL="114300" distR="114300" simplePos="0" relativeHeight="251660288" behindDoc="0" locked="0" layoutInCell="1" allowOverlap="1" wp14:anchorId="4C73E73B" wp14:editId="235BB295">
             <wp:simplePos x="0" y="0"/>
-            <wp:positionH relativeFrom="column">
-              <wp:posOffset>-348615</wp:posOffset>
+            <wp:positionH relativeFrom="margin">
+              <wp:posOffset>-212725</wp:posOffset>
             </wp:positionH>
             <wp:positionV relativeFrom="paragraph">
-              <wp:posOffset>184785</wp:posOffset>
+              <wp:posOffset>239395</wp:posOffset>
             </wp:positionV>
-            <wp:extent cx="9854565" cy="6101080"/>
-            <wp:effectExtent l="0" t="0" r="0" b="0"/>
+            <wp:extent cx="9563100" cy="6111875"/>
+            <wp:effectExtent l="0" t="0" r="0" b="3175"/>
             <wp:wrapThrough wrapText="bothSides">
               <wp:wrapPolygon edited="0">
                 <wp:start x="0" y="0"/>
-                <wp:lineTo x="0" y="21515"/>
-                <wp:lineTo x="21546" y="21515"/>
-                <wp:lineTo x="21546" y="0"/>
+                <wp:lineTo x="0" y="21544"/>
+                <wp:lineTo x="21557" y="21544"/>
+                <wp:lineTo x="21557" y="0"/>
                 <wp:lineTo x="0" y="0"/>
               </wp:wrapPolygon>
             </wp:wrapThrough>
-            <wp:docPr id="5" name="Imagen 5"/>
+            <wp:docPr id="2" name="Imagen 2"/>
             <wp:cNvGraphicFramePr>
               <a:graphicFrameLocks xmlns:a="http://schemas.openxmlformats.org/drawingml/2006/main" noChangeAspect="1"/>
             </wp:cNvGraphicFramePr>
@@ -160,7 +163,7 @@
               <a:graphicData uri="http://schemas.openxmlformats.org/drawingml/2006/picture">
                 <pic:pic xmlns:pic="http://schemas.openxmlformats.org/drawingml/2006/picture">
                   <pic:nvPicPr>
-                    <pic:cNvPr id="0" name="Picture 3"/>
+                    <pic:cNvPr id="0" name="Picture 2"/>
                     <pic:cNvPicPr>
                       <a:picLocks noChangeAspect="1" noChangeArrowheads="1"/>
                     </pic:cNvPicPr>
@@ -181,7 +184,7 @@
                   <pic:spPr bwMode="auto">
                     <a:xfrm>
                       <a:off x="0" y="0"/>
-                      <a:ext cx="9854565" cy="6101080"/>
+                      <a:ext cx="9563100" cy="6111875"/>
                     </a:xfrm>
                     <a:prstGeom prst="rect">
                       <a:avLst/>

</xml_diff>